<commit_message>
Infinity Sum Number Theorym | (17:52 (W . I . B[Waktu Indonesia bagian Barat]), 01/02/2026), Batam, Kepulauan Riau, Indonesia | Infinity Sum Number Theorym #NOBELSNOINDONESIANYES #LAWANPEMERINTAHINDONESIAKORUPPENINDASRAKYATINDONESIADENGANPENGETAHUAN #RAKYATMANAYANGKAUWAKILIDEWAN #HIDUPMAHASISWA #HIDUPRAKYATINDONESIA #HIDUPWANGSANUSANTARA
Infinity Sum Number Theorym | (17:52 (W . I . B[Waktu Indonesia bagian Barat]), 01/02/2026), Batam, Kepulauan Riau, Indonesia | Infinity Sum Number Theorym #NOBELSNOINDONESIANYES #LAWANPEMERINTAHINDONESIAKORUPPENINDASRAKYATINDONESIADENGANPENGETAHUAN #RAKYATMANAYANGKAUWAKILIDEWAN #HIDUPMAHASISWA #HIDUPRAKYATINDONESIA #HIDUPWANGSANUSANTARA
</commit_message>
<xml_diff>
--- a/Infinity Sum Number Theorym.docx
+++ b/Infinity Sum Number Theorym.docx
@@ -36,16 +36,7 @@
           <w:sz w:val="24"/>
           <w:szCs w:val="24"/>
         </w:rPr>
-        <w:t xml:space="preserve"> Sum Number </w:t>
-      </w:r>
-      <w:proofErr w:type="spellStart"/>
-      <w:r>
-        <w:rPr>
-          <w:rFonts w:ascii="Times New Roman" w:eastAsiaTheme="minorEastAsia" w:hAnsi="Times New Roman" w:cs="Times New Roman"/>
-          <w:sz w:val="24"/>
-          <w:szCs w:val="24"/>
-        </w:rPr>
-        <w:t>Theory</w:t>
+        <w:t xml:space="preserve"> Sum Number Theory</w:t>
       </w:r>
       <w:r>
         <w:rPr>
@@ -55,7 +46,6 @@
         </w:rPr>
         <w:t>m</w:t>
       </w:r>
-      <w:proofErr w:type="spellEnd"/>
     </w:p>
     <w:p>
       <w:pPr>
@@ -68,7 +58,6 @@
           <w:lang w:val="id-ID"/>
         </w:rPr>
       </w:pPr>
-      <w:proofErr w:type="spellStart"/>
       <w:r>
         <w:rPr>
           <w:rFonts w:ascii="Times New Roman" w:eastAsiaTheme="minorEastAsia" w:hAnsi="Times New Roman" w:cs="Times New Roman"/>
@@ -76,37 +65,7 @@
           <w:szCs w:val="24"/>
           <w:lang w:val="id-ID"/>
         </w:rPr>
-        <w:t>by</w:t>
-      </w:r>
-      <w:proofErr w:type="spellEnd"/>
-      <w:r>
-        <w:rPr>
-          <w:rFonts w:ascii="Times New Roman" w:eastAsiaTheme="minorEastAsia" w:hAnsi="Times New Roman" w:cs="Times New Roman"/>
-          <w:sz w:val="24"/>
-          <w:szCs w:val="24"/>
-          <w:lang w:val="id-ID"/>
-        </w:rPr>
-        <w:t xml:space="preserve"> : Samuel Hasiholan Omega Purba, S. </w:t>
-      </w:r>
-      <w:proofErr w:type="spellStart"/>
-      <w:r>
-        <w:rPr>
-          <w:rFonts w:ascii="Times New Roman" w:eastAsiaTheme="minorEastAsia" w:hAnsi="Times New Roman" w:cs="Times New Roman"/>
-          <w:sz w:val="24"/>
-          <w:szCs w:val="24"/>
-          <w:lang w:val="id-ID"/>
-        </w:rPr>
-        <w:t>Tr</w:t>
-      </w:r>
-      <w:proofErr w:type="spellEnd"/>
-      <w:r>
-        <w:rPr>
-          <w:rFonts w:ascii="Times New Roman" w:eastAsiaTheme="minorEastAsia" w:hAnsi="Times New Roman" w:cs="Times New Roman"/>
-          <w:sz w:val="24"/>
-          <w:szCs w:val="24"/>
-          <w:lang w:val="id-ID"/>
-        </w:rPr>
-        <w:t>. T.</w:t>
+        <w:t>by : Samuel Hasiholan Omega Purba, S. Tr. T.</w:t>
       </w:r>
     </w:p>
     <w:p>
@@ -141,7 +100,6 @@
           <w:lang w:val="id-ID"/>
         </w:rPr>
       </w:pPr>
-      <w:proofErr w:type="spellStart"/>
       <w:r>
         <w:rPr>
           <w:rFonts w:ascii="Times New Roman" w:eastAsiaTheme="minorEastAsia" w:hAnsi="Times New Roman" w:cs="Times New Roman"/>
@@ -149,17 +107,7 @@
           <w:szCs w:val="24"/>
           <w:lang w:val="id-ID"/>
         </w:rPr>
-        <w:t>Prodi</w:t>
-      </w:r>
-      <w:proofErr w:type="spellEnd"/>
-      <w:r>
-        <w:rPr>
-          <w:rFonts w:ascii="Times New Roman" w:eastAsiaTheme="minorEastAsia" w:hAnsi="Times New Roman" w:cs="Times New Roman"/>
-          <w:sz w:val="24"/>
-          <w:szCs w:val="24"/>
-          <w:lang w:val="id-ID"/>
-        </w:rPr>
-        <w:t xml:space="preserve"> Teknik Robotika dan Kecerdasan buatan</w:t>
+        <w:t>Prodi Teknik Robotika dan Kecerdasan buatan</w:t>
       </w:r>
     </w:p>
     <w:p>
@@ -403,13 +351,45 @@
                                   </m:ctrlPr>
                                 </m:dPr>
                                 <m:e>
+                                  <m:sSub>
+                                    <m:sSubPr>
+                                      <m:ctrlPr>
+                                        <w:rPr>
+                                          <w:rFonts w:ascii="Cambria Math" w:hAnsi="Cambria Math" w:cs="Times New Roman"/>
+                                          <w:i/>
+                                          <w:sz w:val="24"/>
+                                          <w:szCs w:val="24"/>
+                                        </w:rPr>
+                                      </m:ctrlPr>
+                                    </m:sSubPr>
+                                    <m:e>
+                                      <m:r>
+                                        <w:rPr>
+                                          <w:rFonts w:ascii="Cambria Math" w:hAnsi="Cambria Math" w:cs="Times New Roman"/>
+                                          <w:sz w:val="24"/>
+                                          <w:szCs w:val="24"/>
+                                        </w:rPr>
+                                        <m:t>x</m:t>
+                                      </m:r>
+                                    </m:e>
+                                    <m:sub>
+                                      <m:r>
+                                        <w:rPr>
+                                          <w:rFonts w:ascii="Cambria Math" w:hAnsi="Cambria Math" w:cs="Times New Roman"/>
+                                          <w:sz w:val="24"/>
+                                          <w:szCs w:val="24"/>
+                                        </w:rPr>
+                                        <m:t>n</m:t>
+                                      </m:r>
+                                    </m:sub>
+                                  </m:sSub>
                                   <m:r>
                                     <w:rPr>
                                       <w:rFonts w:ascii="Cambria Math" w:hAnsi="Cambria Math" w:cs="Times New Roman"/>
                                       <w:sz w:val="24"/>
                                       <w:szCs w:val="24"/>
                                     </w:rPr>
-                                    <m:t>x + n</m:t>
+                                    <m:t xml:space="preserve"> + n</m:t>
                                   </m:r>
                                 </m:e>
                               </m:d>
@@ -677,25 +657,7 @@
           <w:sz w:val="24"/>
           <w:szCs w:val="24"/>
         </w:rPr>
-        <w:t xml:space="preserve">Samuel </w:t>
-      </w:r>
-      <w:proofErr w:type="spellStart"/>
-      <w:r>
-        <w:rPr>
-          <w:rFonts w:ascii="Times New Roman" w:hAnsi="Times New Roman" w:cs="Times New Roman"/>
-          <w:sz w:val="24"/>
-          <w:szCs w:val="24"/>
-        </w:rPr>
-        <w:t>Hasiholan</w:t>
-      </w:r>
-      <w:proofErr w:type="spellEnd"/>
-      <w:r>
-        <w:rPr>
-          <w:rFonts w:ascii="Times New Roman" w:hAnsi="Times New Roman" w:cs="Times New Roman"/>
-          <w:sz w:val="24"/>
-          <w:szCs w:val="24"/>
-        </w:rPr>
-        <w:t xml:space="preserve"> Omega, S. Tr. T. (</w:t>
+        <w:t>Samuel Hasiholan Omega, S. Tr. T. (</w:t>
       </w:r>
       <w:proofErr w:type="gramStart"/>
       <w:r>

</xml_diff>